<commit_message>
Añadido Segunda Clase de Algoritmos Genéticos
Añadidos los documentos de la segunda clase de algoritmos genéticos.
-Ejercicio de evaluación de cadenas.
-Calificada Primera generación
-Mala calificación de segunda generación
- Falta terminar los dato en excel
- Falta terminar el Word con los datos

Quizá sea mejor idea hacer tablas den Word que usar un Excel separado del Word.
</commit_message>
<xml_diff>
--- a/Condiciones_Trafico/Condiciones de Tráfico.docx
+++ b/Condiciones_Trafico/Condiciones de Tráfico.docx
@@ -1,6 +1,6 @@
 
 <file path=word/document.xml><?xml version="1.0" encoding="utf-8"?>
-<w:document xmlns:wpc="http://schemas.microsoft.com/office/word/2010/wordprocessingCanvas" xmlns:cx="http://schemas.microsoft.com/office/drawing/2014/chartex" xmlns:cx1="http://schemas.microsoft.com/office/drawing/2015/9/8/chartex" xmlns:cx2="http://schemas.microsoft.com/office/drawing/2015/10/21/chartex" xmlns:cx3="http://schemas.microsoft.com/office/drawing/2016/5/9/chartex" xmlns:cx4="http://schemas.microsoft.com/office/drawing/2016/5/10/chartex" xmlns:cx5="http://schemas.microsoft.com/office/drawing/2016/5/11/chartex" xmlns:cx6="http://schemas.microsoft.com/office/drawing/2016/5/12/chartex" xmlns:cx7="http://schemas.microsoft.com/office/drawing/2016/5/13/chartex" xmlns:cx8="http://schemas.microsoft.com/office/drawing/2016/5/14/chartex" xmlns:mc="http://schemas.openxmlformats.org/markup-compatibility/2006" xmlns:aink="http://schemas.microsoft.com/office/drawing/2016/ink" xmlns:am3d="http://schemas.microsoft.com/office/drawing/2017/model3d" xmlns:o="urn:schemas-microsoft-com:office:office" xmlns:oel="http://schemas.microsoft.com/office/2019/extlst" xmlns:r="http://schemas.openxmlformats.org/officeDocument/2006/relationships" xmlns:m="http://schemas.openxmlformats.org/officeDocument/2006/math" xmlns:v="urn:schemas-microsoft-com:vml" xmlns:wp14="http://schemas.microsoft.com/office/word/2010/wordprocessingDrawing" xmlns:wp="http://schemas.openxmlformats.org/drawingml/2006/wordprocessingDrawing" xmlns:w10="urn:schemas-microsoft-com:office:word" xmlns:w="http://schemas.openxmlformats.org/wordprocessingml/2006/main" xmlns:w14="http://schemas.microsoft.com/office/word/2010/wordml" xmlns:w15="http://schemas.microsoft.com/office/word/2012/wordml" xmlns:w16cex="http://schemas.microsoft.com/office/word/2018/wordml/cex" xmlns:w16cid="http://schemas.microsoft.com/office/word/2016/wordml/cid" xmlns:w16="http://schemas.microsoft.com/office/word/2018/wordml" xmlns:w16sdtdh="http://schemas.microsoft.com/office/word/2020/wordml/sdtdatahash" xmlns:w16se="http://schemas.microsoft.com/office/word/2015/wordml/symex" xmlns:wpg="http://schemas.microsoft.com/office/word/2010/wordprocessingGroup" xmlns:wpi="http://schemas.microsoft.com/office/word/2010/wordprocessingInk" xmlns:wne="http://schemas.microsoft.com/office/word/2006/wordml" xmlns:wps="http://schemas.microsoft.com/office/word/2010/wordprocessingShape" mc:Ignorable="w14 w15 w16se w16cid w16 w16cex w16sdtdh wp14">
+<w:document xmlns:wpc="http://schemas.microsoft.com/office/word/2010/wordprocessingCanvas" xmlns:cx="http://schemas.microsoft.com/office/drawing/2014/chartex" xmlns:cx1="http://schemas.microsoft.com/office/drawing/2015/9/8/chartex" xmlns:cx2="http://schemas.microsoft.com/office/drawing/2015/10/21/chartex" xmlns:cx3="http://schemas.microsoft.com/office/drawing/2016/5/9/chartex" xmlns:cx4="http://schemas.microsoft.com/office/drawing/2016/5/10/chartex" xmlns:cx5="http://schemas.microsoft.com/office/drawing/2016/5/11/chartex" xmlns:cx6="http://schemas.microsoft.com/office/drawing/2016/5/12/chartex" xmlns:cx7="http://schemas.microsoft.com/office/drawing/2016/5/13/chartex" xmlns:cx8="http://schemas.microsoft.com/office/drawing/2016/5/14/chartex" xmlns:mc="http://schemas.openxmlformats.org/markup-compatibility/2006" xmlns:aink="http://schemas.microsoft.com/office/drawing/2016/ink" xmlns:am3d="http://schemas.microsoft.com/office/drawing/2017/model3d" xmlns:o="urn:schemas-microsoft-com:office:office" xmlns:oel="http://schemas.microsoft.com/office/2019/extlst" xmlns:r="http://schemas.openxmlformats.org/officeDocument/2006/relationships" xmlns:m="http://schemas.openxmlformats.org/officeDocument/2006/math" xmlns:v="urn:schemas-microsoft-com:vml" xmlns:wp14="http://schemas.microsoft.com/office/word/2010/wordprocessingDrawing" xmlns:wp="http://schemas.openxmlformats.org/drawingml/2006/wordprocessingDrawing" xmlns:w10="urn:schemas-microsoft-com:office:word" xmlns:w="http://schemas.openxmlformats.org/wordprocessingml/2006/main" xmlns:w14="http://schemas.microsoft.com/office/word/2010/wordml" xmlns:w15="http://schemas.microsoft.com/office/word/2012/wordml" xmlns:w16cex="http://schemas.microsoft.com/office/word/2018/wordml/cex" xmlns:w16cid="http://schemas.microsoft.com/office/word/2016/wordml/cid" xmlns:w16="http://schemas.microsoft.com/office/word/2018/wordml" xmlns:w16du="http://schemas.microsoft.com/office/word/2023/wordml/word16du" xmlns:w16sdtdh="http://schemas.microsoft.com/office/word/2020/wordml/sdtdatahash" xmlns:w16se="http://schemas.microsoft.com/office/word/2015/wordml/symex" xmlns:wpg="http://schemas.microsoft.com/office/word/2010/wordprocessingGroup" xmlns:wpi="http://schemas.microsoft.com/office/word/2010/wordprocessingInk" xmlns:wne="http://schemas.microsoft.com/office/word/2006/wordml" xmlns:wps="http://schemas.microsoft.com/office/word/2010/wordprocessingShape" mc:Ignorable="w14 w15 w16se w16cid w16 w16cex w16sdtdh w16du wp14">
   <w:body>
     <w:p>
       <w:pPr>
@@ -376,7 +376,7 @@
           <w:noProof/>
         </w:rPr>
         <w:drawing>
-          <wp:anchor distT="0" distB="0" distL="114300" distR="114300" simplePos="0" relativeHeight="251658240" behindDoc="0" locked="0" layoutInCell="1" allowOverlap="1" wp14:anchorId="301122E5" wp14:editId="0EE7DEEE">
+          <wp:anchor distT="0" distB="0" distL="114300" distR="114300" simplePos="0" relativeHeight="251658240" behindDoc="0" locked="0" layoutInCell="1" allowOverlap="1" wp14:anchorId="301122E5" wp14:editId="1FC3F691">
             <wp:simplePos x="0" y="0"/>
             <wp:positionH relativeFrom="margin">
               <wp:align>left</wp:align>
@@ -489,6 +489,11 @@
       </w:r>
     </w:p>
     <w:p>
+      <w:r>
+        <w:t xml:space="preserve">[Nota] Una vez consiga el promedio de los datos, </w:t>
+      </w:r>
+    </w:p>
+    <w:p>
       <w:pPr>
         <w:rPr>
           <w:rFonts w:ascii="Bahnschrift" w:hAnsi="Bahnschrift"/>
@@ -606,15 +611,7 @@
     </w:p>
     <w:p>
       <w:r>
-        <w:t>Bien cuidada</w:t>
-      </w:r>
-      <w:proofErr w:type="gramStart"/>
-      <w:r>
-        <w:t>:  (</w:t>
-      </w:r>
-      <w:proofErr w:type="gramEnd"/>
-      <w:r>
-        <w:t>IRI &lt; 2.0 m/km)</w:t>
+        <w:t>Bien cuidada:  (IRI &lt; 2.0 m/km)</w:t>
       </w:r>
       <w:r>
         <w:br/>
@@ -633,6 +630,7 @@
     </w:p>
     <w:p>
       <w:r>
+        <w:lastRenderedPageBreak/>
         <w:br w:type="page"/>
       </w:r>
     </w:p>
@@ -684,6 +682,9 @@
     </w:p>
     <w:p>
       <w:r>
+        <w:rPr>
+          <w:noProof/>
+        </w:rPr>
         <w:drawing>
           <wp:inline distT="0" distB="0" distL="0" distR="0" wp14:anchorId="2F442B73" wp14:editId="5CDF477D">
             <wp:extent cx="5612130" cy="3097464"/>
@@ -768,7 +769,6 @@
           <w:bCs/>
         </w:rPr>
       </w:pPr>
-      <w:proofErr w:type="gramStart"/>
       <w:r>
         <w:rPr>
           <w:bCs/>
@@ -779,14 +779,7 @@
         <w:rPr>
           <w:bCs/>
         </w:rPr>
-        <w:t xml:space="preserve"> -</w:t>
-      </w:r>
-      <w:proofErr w:type="gramEnd"/>
-      <w:r>
-        <w:rPr>
-          <w:bCs/>
-        </w:rPr>
-        <w:t xml:space="preserve"> 70dB</w:t>
+        <w:t xml:space="preserve"> - 70dB</w:t>
       </w:r>
     </w:p>
     <w:p>
@@ -797,7 +790,6 @@
           <w:numId w:val="5"/>
         </w:numPr>
       </w:pPr>
-      <w:proofErr w:type="gramStart"/>
       <w:r>
         <w:rPr>
           <w:bCs/>
@@ -808,14 +800,7 @@
         <w:rPr>
           <w:bCs/>
         </w:rPr>
-        <w:t xml:space="preserve"> -</w:t>
-      </w:r>
-      <w:proofErr w:type="gramEnd"/>
-      <w:r>
-        <w:rPr>
-          <w:bCs/>
-        </w:rPr>
-        <w:t xml:space="preserve"> 85dB</w:t>
+        <w:t xml:space="preserve"> - 85dB</w:t>
       </w:r>
     </w:p>
     <w:sectPr>
@@ -829,7 +814,7 @@
 </file>
 
 <file path=word/numbering.xml><?xml version="1.0" encoding="utf-8"?>
-<w:numbering xmlns:wpc="http://schemas.microsoft.com/office/word/2010/wordprocessingCanvas" xmlns:cx="http://schemas.microsoft.com/office/drawing/2014/chartex" xmlns:cx1="http://schemas.microsoft.com/office/drawing/2015/9/8/chartex" xmlns:cx2="http://schemas.microsoft.com/office/drawing/2015/10/21/chartex" xmlns:cx3="http://schemas.microsoft.com/office/drawing/2016/5/9/chartex" xmlns:cx4="http://schemas.microsoft.com/office/drawing/2016/5/10/chartex" xmlns:cx5="http://schemas.microsoft.com/office/drawing/2016/5/11/chartex" xmlns:cx6="http://schemas.microsoft.com/office/drawing/2016/5/12/chartex" xmlns:cx7="http://schemas.microsoft.com/office/drawing/2016/5/13/chartex" xmlns:cx8="http://schemas.microsoft.com/office/drawing/2016/5/14/chartex" xmlns:mc="http://schemas.openxmlformats.org/markup-compatibility/2006" xmlns:aink="http://schemas.microsoft.com/office/drawing/2016/ink" xmlns:am3d="http://schemas.microsoft.com/office/drawing/2017/model3d" xmlns:o="urn:schemas-microsoft-com:office:office" xmlns:oel="http://schemas.microsoft.com/office/2019/extlst" xmlns:r="http://schemas.openxmlformats.org/officeDocument/2006/relationships" xmlns:m="http://schemas.openxmlformats.org/officeDocument/2006/math" xmlns:v="urn:schemas-microsoft-com:vml" xmlns:wp14="http://schemas.microsoft.com/office/word/2010/wordprocessingDrawing" xmlns:wp="http://schemas.openxmlformats.org/drawingml/2006/wordprocessingDrawing" xmlns:w10="urn:schemas-microsoft-com:office:word" xmlns:w="http://schemas.openxmlformats.org/wordprocessingml/2006/main" xmlns:w14="http://schemas.microsoft.com/office/word/2010/wordml" xmlns:w15="http://schemas.microsoft.com/office/word/2012/wordml" xmlns:w16cex="http://schemas.microsoft.com/office/word/2018/wordml/cex" xmlns:w16cid="http://schemas.microsoft.com/office/word/2016/wordml/cid" xmlns:w16="http://schemas.microsoft.com/office/word/2018/wordml" xmlns:w16sdtdh="http://schemas.microsoft.com/office/word/2020/wordml/sdtdatahash" xmlns:w16se="http://schemas.microsoft.com/office/word/2015/wordml/symex" xmlns:wpg="http://schemas.microsoft.com/office/word/2010/wordprocessingGroup" xmlns:wpi="http://schemas.microsoft.com/office/word/2010/wordprocessingInk" xmlns:wne="http://schemas.microsoft.com/office/word/2006/wordml" xmlns:wps="http://schemas.microsoft.com/office/word/2010/wordprocessingShape" mc:Ignorable="w14 w15 w16se w16cid w16 w16cex w16sdtdh wp14">
+<w:numbering xmlns:wpc="http://schemas.microsoft.com/office/word/2010/wordprocessingCanvas" xmlns:cx="http://schemas.microsoft.com/office/drawing/2014/chartex" xmlns:cx1="http://schemas.microsoft.com/office/drawing/2015/9/8/chartex" xmlns:cx2="http://schemas.microsoft.com/office/drawing/2015/10/21/chartex" xmlns:cx3="http://schemas.microsoft.com/office/drawing/2016/5/9/chartex" xmlns:cx4="http://schemas.microsoft.com/office/drawing/2016/5/10/chartex" xmlns:cx5="http://schemas.microsoft.com/office/drawing/2016/5/11/chartex" xmlns:cx6="http://schemas.microsoft.com/office/drawing/2016/5/12/chartex" xmlns:cx7="http://schemas.microsoft.com/office/drawing/2016/5/13/chartex" xmlns:cx8="http://schemas.microsoft.com/office/drawing/2016/5/14/chartex" xmlns:mc="http://schemas.openxmlformats.org/markup-compatibility/2006" xmlns:aink="http://schemas.microsoft.com/office/drawing/2016/ink" xmlns:am3d="http://schemas.microsoft.com/office/drawing/2017/model3d" xmlns:o="urn:schemas-microsoft-com:office:office" xmlns:oel="http://schemas.microsoft.com/office/2019/extlst" xmlns:r="http://schemas.openxmlformats.org/officeDocument/2006/relationships" xmlns:m="http://schemas.openxmlformats.org/officeDocument/2006/math" xmlns:v="urn:schemas-microsoft-com:vml" xmlns:wp14="http://schemas.microsoft.com/office/word/2010/wordprocessingDrawing" xmlns:wp="http://schemas.openxmlformats.org/drawingml/2006/wordprocessingDrawing" xmlns:w10="urn:schemas-microsoft-com:office:word" xmlns:w="http://schemas.openxmlformats.org/wordprocessingml/2006/main" xmlns:w14="http://schemas.microsoft.com/office/word/2010/wordml" xmlns:w15="http://schemas.microsoft.com/office/word/2012/wordml" xmlns:w16cex="http://schemas.microsoft.com/office/word/2018/wordml/cex" xmlns:w16cid="http://schemas.microsoft.com/office/word/2016/wordml/cid" xmlns:w16="http://schemas.microsoft.com/office/word/2018/wordml" xmlns:w16du="http://schemas.microsoft.com/office/word/2023/wordml/word16du" xmlns:w16sdtdh="http://schemas.microsoft.com/office/word/2020/wordml/sdtdatahash" xmlns:w16se="http://schemas.microsoft.com/office/word/2015/wordml/symex" xmlns:wpg="http://schemas.microsoft.com/office/word/2010/wordprocessingGroup" xmlns:wpi="http://schemas.microsoft.com/office/word/2010/wordprocessingInk" xmlns:wne="http://schemas.microsoft.com/office/word/2006/wordml" xmlns:wps="http://schemas.microsoft.com/office/word/2010/wordprocessingShape" mc:Ignorable="w14 w15 w16se w16cid w16 w16cex w16sdtdh w16du wp14">
   <w:abstractNum w:abstractNumId="0" w15:restartNumberingAfterBreak="0">
     <w:nsid w:val="07E456B6"/>
     <w:multiLevelType w:val="multilevel"/>
@@ -1393,7 +1378,7 @@
 </file>
 
 <file path=word/styles.xml><?xml version="1.0" encoding="utf-8"?>
-<w:styles xmlns:mc="http://schemas.openxmlformats.org/markup-compatibility/2006" xmlns:r="http://schemas.openxmlformats.org/officeDocument/2006/relationships" xmlns:w="http://schemas.openxmlformats.org/wordprocessingml/2006/main" xmlns:w14="http://schemas.microsoft.com/office/word/2010/wordml" xmlns:w15="http://schemas.microsoft.com/office/word/2012/wordml" xmlns:w16cex="http://schemas.microsoft.com/office/word/2018/wordml/cex" xmlns:w16cid="http://schemas.microsoft.com/office/word/2016/wordml/cid" xmlns:w16="http://schemas.microsoft.com/office/word/2018/wordml" xmlns:w16sdtdh="http://schemas.microsoft.com/office/word/2020/wordml/sdtdatahash" xmlns:w16se="http://schemas.microsoft.com/office/word/2015/wordml/symex" mc:Ignorable="w14 w15 w16se w16cid w16 w16cex w16sdtdh">
+<w:styles xmlns:mc="http://schemas.openxmlformats.org/markup-compatibility/2006" xmlns:r="http://schemas.openxmlformats.org/officeDocument/2006/relationships" xmlns:w="http://schemas.openxmlformats.org/wordprocessingml/2006/main" xmlns:w14="http://schemas.microsoft.com/office/word/2010/wordml" xmlns:w15="http://schemas.microsoft.com/office/word/2012/wordml" xmlns:w16cex="http://schemas.microsoft.com/office/word/2018/wordml/cex" xmlns:w16cid="http://schemas.microsoft.com/office/word/2016/wordml/cid" xmlns:w16="http://schemas.microsoft.com/office/word/2018/wordml" xmlns:w16du="http://schemas.microsoft.com/office/word/2023/wordml/word16du" xmlns:w16sdtdh="http://schemas.microsoft.com/office/word/2020/wordml/sdtdatahash" xmlns:w16se="http://schemas.microsoft.com/office/word/2015/wordml/symex" mc:Ignorable="w14 w15 w16se w16cid w16 w16cex w16sdtdh w16du">
   <w:docDefaults>
     <w:rPrDefault>
       <w:rPr>
@@ -1797,6 +1782,7 @@
   <w:style w:type="character" w:default="1" w:styleId="Fuentedeprrafopredeter">
     <w:name w:val="Default Paragraph Font"/>
     <w:uiPriority w:val="1"/>
+    <w:semiHidden/>
     <w:unhideWhenUsed/>
   </w:style>
   <w:style w:type="table" w:default="1" w:styleId="Tablanormal">

</xml_diff>